<commit_message>
add example code C
</commit_message>
<xml_diff>
--- a/資料驗證/資料驗證.docx
+++ b/資料驗證/資料驗證.docx
@@ -97,135 +97,7 @@
           <w:sz w:val="24"/>
           <w:szCs w:val="24"/>
         </w:rPr>
-        <w:t xml:space="preserve">　　以奇核對位元為例，給定一組資料中，若資料中</w:t>
-      </w:r>
-      <w:r>
-        <w:rPr>
-          <w:rFonts w:ascii="微軟正黑體" w:eastAsia="微軟正黑體" w:hAnsi="微軟正黑體" w:cs="Arial Unicode MS"/>
-          <w:sz w:val="24"/>
-          <w:szCs w:val="24"/>
-        </w:rPr>
-        <w:t>1</w:t>
-      </w:r>
-      <w:r>
-        <w:rPr>
-          <w:rFonts w:ascii="微軟正黑體" w:eastAsia="微軟正黑體" w:hAnsi="微軟正黑體" w:cs="Arial Unicode MS"/>
-          <w:sz w:val="24"/>
-          <w:szCs w:val="24"/>
-        </w:rPr>
-        <w:t>的個數為奇數，則補一個</w:t>
-      </w:r>
-      <w:r>
-        <w:rPr>
-          <w:rFonts w:ascii="微軟正黑體" w:eastAsia="微軟正黑體" w:hAnsi="微軟正黑體" w:cs="Arial Unicode MS"/>
-          <w:sz w:val="24"/>
-          <w:szCs w:val="24"/>
-        </w:rPr>
-        <w:t>0</w:t>
-      </w:r>
-      <w:r>
-        <w:rPr>
-          <w:rFonts w:ascii="微軟正黑體" w:eastAsia="微軟正黑體" w:hAnsi="微軟正黑體" w:cs="Arial Unicode MS"/>
-          <w:sz w:val="24"/>
-          <w:szCs w:val="24"/>
-        </w:rPr>
-        <w:t>，反之若資料中</w:t>
-      </w:r>
-      <w:r>
-        <w:rPr>
-          <w:rFonts w:ascii="微軟正黑體" w:eastAsia="微軟正黑體" w:hAnsi="微軟正黑體" w:cs="Arial Unicode MS"/>
-          <w:sz w:val="24"/>
-          <w:szCs w:val="24"/>
-        </w:rPr>
-        <w:t>1</w:t>
-      </w:r>
-      <w:r>
-        <w:rPr>
-          <w:rFonts w:ascii="微軟正黑體" w:eastAsia="微軟正黑體" w:hAnsi="微軟正黑體" w:cs="Arial Unicode MS"/>
-          <w:sz w:val="24"/>
-          <w:szCs w:val="24"/>
-        </w:rPr>
-        <w:t>的個數為偶數，則補一個</w:t>
-      </w:r>
-      <w:r>
-        <w:rPr>
-          <w:rFonts w:ascii="微軟正黑體" w:eastAsia="微軟正黑體" w:hAnsi="微軟正黑體" w:cs="Arial Unicode MS"/>
-          <w:sz w:val="24"/>
-          <w:szCs w:val="24"/>
-        </w:rPr>
-        <w:t>1</w:t>
-      </w:r>
-      <w:r>
-        <w:rPr>
-          <w:rFonts w:ascii="微軟正黑體" w:eastAsia="微軟正黑體" w:hAnsi="微軟正黑體" w:cs="Arial Unicode MS"/>
-          <w:sz w:val="24"/>
-          <w:szCs w:val="24"/>
-        </w:rPr>
-        <w:t>。以偶核對位元為例，給定一組資料中，若資料中</w:t>
-      </w:r>
-      <w:r>
-        <w:rPr>
-          <w:rFonts w:ascii="微軟正黑體" w:eastAsia="微軟正黑體" w:hAnsi="微軟正黑體" w:cs="Arial Unicode MS"/>
-          <w:sz w:val="24"/>
-          <w:szCs w:val="24"/>
-        </w:rPr>
-        <w:t>1</w:t>
-      </w:r>
-      <w:r>
-        <w:rPr>
-          <w:rFonts w:ascii="微軟正黑體" w:eastAsia="微軟正黑體" w:hAnsi="微軟正黑體" w:cs="Arial Unicode MS"/>
-          <w:sz w:val="24"/>
-          <w:szCs w:val="24"/>
-        </w:rPr>
-        <w:t>的個數為奇數，則補一個</w:t>
-      </w:r>
-      <w:r>
-        <w:rPr>
-          <w:rFonts w:ascii="微軟正黑體" w:eastAsia="微軟正黑體" w:hAnsi="微軟正黑體" w:cs="Arial Unicode MS"/>
-          <w:sz w:val="24"/>
-          <w:szCs w:val="24"/>
-        </w:rPr>
-        <w:t>1</w:t>
-      </w:r>
-      <w:r>
-        <w:rPr>
-          <w:rFonts w:ascii="微軟正黑體" w:eastAsia="微軟正黑體" w:hAnsi="微軟正黑體" w:cs="Arial Unicode MS"/>
-          <w:sz w:val="24"/>
-          <w:szCs w:val="24"/>
-        </w:rPr>
-        <w:t>，若資料中</w:t>
-      </w:r>
-      <w:r>
-        <w:rPr>
-          <w:rFonts w:ascii="微軟正黑體" w:eastAsia="微軟正黑體" w:hAnsi="微軟正黑體" w:cs="Arial Unicode MS"/>
-          <w:sz w:val="24"/>
-          <w:szCs w:val="24"/>
-        </w:rPr>
-        <w:t>1</w:t>
-      </w:r>
-      <w:r>
-        <w:rPr>
-          <w:rFonts w:ascii="微軟正黑體" w:eastAsia="微軟正黑體" w:hAnsi="微軟正黑體" w:cs="Arial Unicode MS"/>
-          <w:sz w:val="24"/>
-          <w:szCs w:val="24"/>
-        </w:rPr>
-        <w:t>的個數為偶數，則補一個</w:t>
-      </w:r>
-      <w:r>
-        <w:rPr>
-          <w:rFonts w:ascii="微軟正黑體" w:eastAsia="微軟正黑體" w:hAnsi="微軟正黑體" w:cs="Arial Unicode MS"/>
-          <w:sz w:val="24"/>
-          <w:szCs w:val="24"/>
-        </w:rPr>
-        <w:t>0</w:t>
-      </w:r>
-      <w:r>
-        <w:rPr>
-          <w:rFonts w:ascii="微軟正黑體" w:eastAsia="微軟正黑體" w:hAnsi="微軟正黑體" w:cs="Arial Unicode MS"/>
-          <w:sz w:val="24"/>
-          <w:szCs w:val="24"/>
-        </w:rPr>
-        <w:t>。</w:t>
+        <w:t xml:space="preserve">　　以奇核對位元為例，給定一組資料中，若資料中1的個數為奇數，則補一個0，反之若資料中1的個數為偶數，則補一個1。以偶核對位元為例，給定一組資料中，若資料中1的個數為奇數，則補一個1，若資料中1的個數為偶數，則補一個0。</w:t>
       </w:r>
     </w:p>
     <w:p>
@@ -242,87 +114,7 @@
           <w:sz w:val="24"/>
           <w:szCs w:val="24"/>
         </w:rPr>
-        <w:t xml:space="preserve">　　舉例來說，以</w:t>
-      </w:r>
-      <w:r>
-        <w:rPr>
-          <w:rFonts w:ascii="微軟正黑體" w:eastAsia="微軟正黑體" w:hAnsi="微軟正黑體" w:cs="Arial Unicode MS"/>
-          <w:sz w:val="24"/>
-          <w:szCs w:val="24"/>
-        </w:rPr>
-        <w:t>1</w:t>
-      </w:r>
-      <w:r>
-        <w:rPr>
-          <w:rFonts w:ascii="微軟正黑體" w:eastAsia="微軟正黑體" w:hAnsi="微軟正黑體" w:cs="Arial Unicode MS"/>
-          <w:sz w:val="24"/>
-          <w:szCs w:val="24"/>
-        </w:rPr>
-        <w:t>組</w:t>
-      </w:r>
-      <w:r>
-        <w:rPr>
-          <w:rFonts w:ascii="微軟正黑體" w:eastAsia="微軟正黑體" w:hAnsi="微軟正黑體" w:cs="Arial Unicode MS"/>
-          <w:sz w:val="24"/>
-          <w:szCs w:val="24"/>
-        </w:rPr>
-        <w:t>7</w:t>
-      </w:r>
-      <w:r>
-        <w:rPr>
-          <w:rFonts w:ascii="微軟正黑體" w:eastAsia="微軟正黑體" w:hAnsi="微軟正黑體" w:cs="Arial Unicode MS"/>
-          <w:sz w:val="24"/>
-          <w:szCs w:val="24"/>
-        </w:rPr>
-        <w:t>位元的資料組為例，對於「</w:t>
-      </w:r>
-      <w:r>
-        <w:rPr>
-          <w:rFonts w:ascii="微軟正黑體" w:eastAsia="微軟正黑體" w:hAnsi="微軟正黑體" w:cs="Arial Unicode MS"/>
-          <w:sz w:val="24"/>
-          <w:szCs w:val="24"/>
-        </w:rPr>
-        <w:t>1000101</w:t>
-      </w:r>
-      <w:r>
-        <w:rPr>
-          <w:rFonts w:ascii="微軟正黑體" w:eastAsia="微軟正黑體" w:hAnsi="微軟正黑體" w:cs="Arial Unicode MS"/>
-          <w:sz w:val="24"/>
-          <w:szCs w:val="24"/>
-        </w:rPr>
-        <w:t>」，補上奇核對位元為「</w:t>
-      </w:r>
-      <w:r>
-        <w:rPr>
-          <w:rFonts w:ascii="微軟正黑體" w:eastAsia="微軟正黑體" w:hAnsi="微軟正黑體" w:cs="Arial Unicode MS"/>
-          <w:sz w:val="24"/>
-          <w:szCs w:val="24"/>
-        </w:rPr>
-        <w:t>10001010</w:t>
-      </w:r>
-      <w:r>
-        <w:rPr>
-          <w:rFonts w:ascii="微軟正黑體" w:eastAsia="微軟正黑體" w:hAnsi="微軟正黑體" w:cs="Arial Unicode MS"/>
-          <w:sz w:val="24"/>
-          <w:szCs w:val="24"/>
-        </w:rPr>
-        <w:t>」，補上偶核對位元則為「</w:t>
-      </w:r>
-      <w:r>
-        <w:rPr>
-          <w:rFonts w:ascii="微軟正黑體" w:eastAsia="微軟正黑體" w:hAnsi="微軟正黑體" w:cs="Arial Unicode MS"/>
-          <w:sz w:val="24"/>
-          <w:szCs w:val="24"/>
-        </w:rPr>
-        <w:t>10001011</w:t>
-      </w:r>
-      <w:r>
-        <w:rPr>
-          <w:rFonts w:ascii="微軟正黑體" w:eastAsia="微軟正黑體" w:hAnsi="微軟正黑體" w:cs="Arial Unicode MS"/>
-          <w:sz w:val="24"/>
-          <w:szCs w:val="24"/>
-        </w:rPr>
-        <w:t>」，若驗證時的資料組，無法符合以上規則，我們就稱資料毀損。</w:t>
+        <w:t xml:space="preserve">　　舉例來說，以1組7位元的資料組為例，對於「1000101」，補上奇核對位元為「10001010」，補上偶核對位元則為「10001011」，若驗證時的資料組，無法符合以上規則，我們就稱資料毀損。</w:t>
       </w:r>
     </w:p>
     <w:p>
@@ -339,87 +131,7 @@
           <w:sz w:val="24"/>
           <w:szCs w:val="24"/>
         </w:rPr>
-        <w:t xml:space="preserve">　　今天給定</w:t>
-      </w:r>
-      <w:r>
-        <w:rPr>
-          <w:rFonts w:ascii="微軟正黑體" w:eastAsia="微軟正黑體" w:hAnsi="微軟正黑體" w:cs="Arial Unicode MS"/>
-          <w:sz w:val="24"/>
-          <w:szCs w:val="24"/>
-        </w:rPr>
-        <w:t>n</w:t>
-      </w:r>
-      <w:r>
-        <w:rPr>
-          <w:rFonts w:ascii="微軟正黑體" w:eastAsia="微軟正黑體" w:hAnsi="微軟正黑體" w:cs="Arial Unicode MS"/>
-          <w:sz w:val="24"/>
-          <w:szCs w:val="24"/>
-        </w:rPr>
-        <w:t>組</w:t>
-      </w:r>
-      <w:r>
-        <w:rPr>
-          <w:rFonts w:ascii="微軟正黑體" w:eastAsia="微軟正黑體" w:hAnsi="微軟正黑體" w:cs="Arial Unicode MS"/>
-          <w:sz w:val="24"/>
-          <w:szCs w:val="24"/>
-        </w:rPr>
-        <w:t>m</w:t>
-      </w:r>
-      <w:r>
-        <w:rPr>
-          <w:rFonts w:ascii="微軟正黑體" w:eastAsia="微軟正黑體" w:hAnsi="微軟正黑體" w:cs="Arial Unicode MS"/>
-          <w:sz w:val="24"/>
-          <w:szCs w:val="24"/>
-        </w:rPr>
-        <w:t>位元加</w:t>
-      </w:r>
-      <w:r>
-        <w:rPr>
-          <w:rFonts w:ascii="微軟正黑體" w:eastAsia="微軟正黑體" w:hAnsi="微軟正黑體" w:cs="Arial Unicode MS"/>
-          <w:sz w:val="24"/>
-          <w:szCs w:val="24"/>
-        </w:rPr>
-        <w:t>1</w:t>
-      </w:r>
-      <w:r>
-        <w:rPr>
-          <w:rFonts w:ascii="微軟正黑體" w:eastAsia="微軟正黑體" w:hAnsi="微軟正黑體" w:cs="Arial Unicode MS"/>
-          <w:sz w:val="24"/>
-          <w:szCs w:val="24"/>
-        </w:rPr>
-        <w:t>位同位位元資料，在</w:t>
-      </w:r>
-      <w:r>
-        <w:rPr>
-          <w:rFonts w:ascii="微軟正黑體" w:eastAsia="微軟正黑體" w:hAnsi="微軟正黑體" w:cs="Arial Unicode MS"/>
-          <w:sz w:val="24"/>
-          <w:szCs w:val="24"/>
-        </w:rPr>
-        <w:t>k=1</w:t>
-      </w:r>
-      <w:r>
-        <w:rPr>
-          <w:rFonts w:ascii="微軟正黑體" w:eastAsia="微軟正黑體" w:hAnsi="微軟正黑體" w:cs="Arial Unicode MS"/>
-          <w:sz w:val="24"/>
-          <w:szCs w:val="24"/>
-        </w:rPr>
-        <w:t>時採用奇核對位元，</w:t>
-      </w:r>
-      <w:r>
-        <w:rPr>
-          <w:rFonts w:ascii="微軟正黑體" w:eastAsia="微軟正黑體" w:hAnsi="微軟正黑體" w:cs="Arial Unicode MS"/>
-          <w:sz w:val="24"/>
-          <w:szCs w:val="24"/>
-        </w:rPr>
-        <w:t>k=0</w:t>
-      </w:r>
-      <w:r>
-        <w:rPr>
-          <w:rFonts w:ascii="微軟正黑體" w:eastAsia="微軟正黑體" w:hAnsi="微軟正黑體" w:cs="Arial Unicode MS"/>
-          <w:sz w:val="24"/>
-          <w:szCs w:val="24"/>
-        </w:rPr>
-        <w:t>時採用</w:t>
+        <w:t xml:space="preserve">　　今天給定n組m位元加1位同位位元資料，在k=1時採用奇核對位元，k=0時採用</w:t>
       </w:r>
       <w:proofErr w:type="gramStart"/>
       <w:r>
@@ -437,47 +149,7 @@
           <w:sz w:val="24"/>
           <w:szCs w:val="24"/>
         </w:rPr>
-        <w:t>核對位元，</w:t>
-      </w:r>
-      <w:r>
-        <w:rPr>
-          <w:rFonts w:ascii="微軟正黑體" w:eastAsia="微軟正黑體" w:hAnsi="微軟正黑體" w:cs="Arial Unicode MS"/>
-          <w:sz w:val="24"/>
-          <w:szCs w:val="24"/>
-        </w:rPr>
-        <w:t>請對驗證正確的資料組輸出</w:t>
-      </w:r>
-      <w:r>
-        <w:rPr>
-          <w:rFonts w:ascii="微軟正黑體" w:eastAsia="微軟正黑體" w:hAnsi="微軟正黑體" w:cs="Arial Unicode MS"/>
-          <w:sz w:val="24"/>
-          <w:szCs w:val="24"/>
-        </w:rPr>
-        <w:t>0</w:t>
-      </w:r>
-      <w:r>
-        <w:rPr>
-          <w:rFonts w:ascii="微軟正黑體" w:eastAsia="微軟正黑體" w:hAnsi="微軟正黑體" w:cs="Arial Unicode MS"/>
-          <w:sz w:val="24"/>
-          <w:szCs w:val="24"/>
-        </w:rPr>
-        <w:t>，資料毀損的資料組輸出</w:t>
-      </w:r>
-      <w:r>
-        <w:rPr>
-          <w:rFonts w:ascii="微軟正黑體" w:eastAsia="微軟正黑體" w:hAnsi="微軟正黑體" w:cs="Arial Unicode MS"/>
-          <w:sz w:val="24"/>
-          <w:szCs w:val="24"/>
-        </w:rPr>
-        <w:t>1</w:t>
-      </w:r>
-      <w:r>
-        <w:rPr>
-          <w:rFonts w:ascii="微軟正黑體" w:eastAsia="微軟正黑體" w:hAnsi="微軟正黑體" w:cs="Arial Unicode MS"/>
-          <w:sz w:val="24"/>
-          <w:szCs w:val="24"/>
-        </w:rPr>
-        <w:t>，其中不含任何空白以及換行。</w:t>
+        <w:t>核對位元，請對驗證正確的資料組輸出0，資料毀損的資料組輸出1，其中不含任何空白以及換行。</w:t>
       </w:r>
     </w:p>
     <w:p>
@@ -531,23 +203,15 @@
           <w:sz w:val="24"/>
           <w:szCs w:val="24"/>
         </w:rPr>
-        <w:t xml:space="preserve">　　第一行有三個正整數</w:t>
-      </w:r>
-      <w:r>
-        <w:rPr>
-          <w:rFonts w:ascii="微軟正黑體" w:eastAsia="微軟正黑體" w:hAnsi="微軟正黑體" w:cs="Arial Unicode MS"/>
-          <w:sz w:val="24"/>
-          <w:szCs w:val="24"/>
-        </w:rPr>
-        <w:t>n,m,k</w:t>
-      </w:r>
-      <w:r>
-        <w:rPr>
-          <w:rFonts w:ascii="微軟正黑體" w:eastAsia="微軟正黑體" w:hAnsi="微軟正黑體" w:cs="Arial Unicode MS"/>
-          <w:sz w:val="24"/>
-          <w:szCs w:val="24"/>
-        </w:rPr>
-        <w:t>，其中</w:t>
+        <w:t xml:space="preserve">　　第一行有三個正整數n,m,k，其中n為資料組組數且1</w:t>
+      </w:r>
+      <w:r>
+        <w:rPr>
+          <w:rFonts w:eastAsia="微軟正黑體"/>
+          <w:sz w:val="24"/>
+          <w:szCs w:val="24"/>
+        </w:rPr>
+        <w:t>≤</w:t>
       </w:r>
       <w:r>
         <w:rPr>
@@ -559,22 +223,6 @@
       </w:r>
       <w:r>
         <w:rPr>
-          <w:rFonts w:ascii="微軟正黑體" w:eastAsia="微軟正黑體" w:hAnsi="微軟正黑體" w:cs="Arial Unicode MS"/>
-          <w:sz w:val="24"/>
-          <w:szCs w:val="24"/>
-        </w:rPr>
-        <w:t>為資料組組數且</w:t>
-      </w:r>
-      <w:r>
-        <w:rPr>
-          <w:rFonts w:ascii="微軟正黑體" w:eastAsia="微軟正黑體" w:hAnsi="微軟正黑體" w:cs="Arial Unicode MS"/>
-          <w:sz w:val="24"/>
-          <w:szCs w:val="24"/>
-        </w:rPr>
-        <w:t>1</w:t>
-      </w:r>
-      <w:r>
-        <w:rPr>
           <w:rFonts w:eastAsia="微軟正黑體"/>
           <w:sz w:val="24"/>
           <w:szCs w:val="24"/>
@@ -587,7 +235,7 @@
           <w:sz w:val="24"/>
           <w:szCs w:val="24"/>
         </w:rPr>
-        <w:t>n</w:t>
+        <w:t>5000，m為一組資料組的位元數(不包含同位位元)且1</w:t>
       </w:r>
       <w:r>
         <w:rPr>
@@ -603,74 +251,10 @@
           <w:sz w:val="24"/>
           <w:szCs w:val="24"/>
         </w:rPr>
-        <w:t>5000</w:t>
-      </w:r>
-      <w:r>
-        <w:rPr>
-          <w:rFonts w:ascii="微軟正黑體" w:eastAsia="微軟正黑體" w:hAnsi="微軟正黑體" w:cs="Arial Unicode MS"/>
-          <w:sz w:val="24"/>
-          <w:szCs w:val="24"/>
-        </w:rPr>
-        <w:t>，</w:t>
-      </w:r>
-      <w:r>
-        <w:rPr>
-          <w:rFonts w:ascii="微軟正黑體" w:eastAsia="微軟正黑體" w:hAnsi="微軟正黑體" w:cs="Arial Unicode MS"/>
-          <w:sz w:val="24"/>
-          <w:szCs w:val="24"/>
-        </w:rPr>
         <w:t>m</w:t>
       </w:r>
       <w:r>
         <w:rPr>
-          <w:rFonts w:ascii="微軟正黑體" w:eastAsia="微軟正黑體" w:hAnsi="微軟正黑體" w:cs="Arial Unicode MS"/>
-          <w:sz w:val="24"/>
-          <w:szCs w:val="24"/>
-        </w:rPr>
-        <w:t>為一組資料組的位元數</w:t>
-      </w:r>
-      <w:r>
-        <w:rPr>
-          <w:rFonts w:ascii="微軟正黑體" w:eastAsia="微軟正黑體" w:hAnsi="微軟正黑體" w:cs="Arial Unicode MS"/>
-          <w:sz w:val="24"/>
-          <w:szCs w:val="24"/>
-        </w:rPr>
-        <w:t>(</w:t>
-      </w:r>
-      <w:r>
-        <w:rPr>
-          <w:rFonts w:ascii="微軟正黑體" w:eastAsia="微軟正黑體" w:hAnsi="微軟正黑體" w:cs="Arial Unicode MS"/>
-          <w:sz w:val="24"/>
-          <w:szCs w:val="24"/>
-        </w:rPr>
-        <w:t>不包含同位位元</w:t>
-      </w:r>
-      <w:r>
-        <w:rPr>
-          <w:rFonts w:ascii="微軟正黑體" w:eastAsia="微軟正黑體" w:hAnsi="微軟正黑體" w:cs="Arial Unicode MS"/>
-          <w:sz w:val="24"/>
-          <w:szCs w:val="24"/>
-        </w:rPr>
-        <w:t>)</w:t>
-      </w:r>
-      <w:r>
-        <w:rPr>
-          <w:rFonts w:ascii="微軟正黑體" w:eastAsia="微軟正黑體" w:hAnsi="微軟正黑體" w:cs="Arial Unicode MS"/>
-          <w:sz w:val="24"/>
-          <w:szCs w:val="24"/>
-        </w:rPr>
-        <w:t>且</w:t>
-      </w:r>
-      <w:r>
-        <w:rPr>
-          <w:rFonts w:ascii="微軟正黑體" w:eastAsia="微軟正黑體" w:hAnsi="微軟正黑體" w:cs="Arial Unicode MS"/>
-          <w:sz w:val="24"/>
-          <w:szCs w:val="24"/>
-        </w:rPr>
-        <w:t>1</w:t>
-      </w:r>
-      <w:r>
-        <w:rPr>
           <w:rFonts w:eastAsia="微軟正黑體"/>
           <w:sz w:val="24"/>
           <w:szCs w:val="24"/>
@@ -683,159 +267,7 @@
           <w:sz w:val="24"/>
           <w:szCs w:val="24"/>
         </w:rPr>
-        <w:t>m</w:t>
-      </w:r>
-      <w:r>
-        <w:rPr>
-          <w:rFonts w:eastAsia="微軟正黑體"/>
-          <w:sz w:val="24"/>
-          <w:szCs w:val="24"/>
-        </w:rPr>
-        <w:t>≤</w:t>
-      </w:r>
-      <w:r>
-        <w:rPr>
-          <w:rFonts w:ascii="微軟正黑體" w:eastAsia="微軟正黑體" w:hAnsi="微軟正黑體" w:cs="Arial Unicode MS"/>
-          <w:sz w:val="24"/>
-          <w:szCs w:val="24"/>
-        </w:rPr>
-        <w:t>10000</w:t>
-      </w:r>
-      <w:r>
-        <w:rPr>
-          <w:rFonts w:ascii="微軟正黑體" w:eastAsia="微軟正黑體" w:hAnsi="微軟正黑體" w:cs="Arial Unicode MS"/>
-          <w:sz w:val="24"/>
-          <w:szCs w:val="24"/>
-        </w:rPr>
-        <w:t>，</w:t>
-      </w:r>
-      <w:r>
-        <w:rPr>
-          <w:rFonts w:ascii="微軟正黑體" w:eastAsia="微軟正黑體" w:hAnsi="微軟正黑體" w:cs="Arial Unicode MS"/>
-          <w:sz w:val="24"/>
-          <w:szCs w:val="24"/>
-        </w:rPr>
-        <w:t>k</w:t>
-      </w:r>
-      <w:r>
-        <w:rPr>
-          <w:rFonts w:ascii="微軟正黑體" w:eastAsia="微軟正黑體" w:hAnsi="微軟正黑體" w:cs="Arial Unicode MS"/>
-          <w:sz w:val="24"/>
-          <w:szCs w:val="24"/>
-        </w:rPr>
-        <w:t>必為</w:t>
-      </w:r>
-      <w:r>
-        <w:rPr>
-          <w:rFonts w:ascii="微軟正黑體" w:eastAsia="微軟正黑體" w:hAnsi="微軟正黑體" w:cs="Arial Unicode MS"/>
-          <w:sz w:val="24"/>
-          <w:szCs w:val="24"/>
-        </w:rPr>
-        <w:t>1</w:t>
-      </w:r>
-      <w:r>
-        <w:rPr>
-          <w:rFonts w:ascii="微軟正黑體" w:eastAsia="微軟正黑體" w:hAnsi="微軟正黑體" w:cs="Arial Unicode MS"/>
-          <w:sz w:val="24"/>
-          <w:szCs w:val="24"/>
-        </w:rPr>
-        <w:t>或</w:t>
-      </w:r>
-      <w:r>
-        <w:rPr>
-          <w:rFonts w:ascii="微軟正黑體" w:eastAsia="微軟正黑體" w:hAnsi="微軟正黑體" w:cs="Arial Unicode MS"/>
-          <w:sz w:val="24"/>
-          <w:szCs w:val="24"/>
-        </w:rPr>
-        <w:t>0</w:t>
-      </w:r>
-      <w:r>
-        <w:rPr>
-          <w:rFonts w:ascii="微軟正黑體" w:eastAsia="微軟正黑體" w:hAnsi="微軟正黑體" w:cs="Arial Unicode MS"/>
-          <w:sz w:val="24"/>
-          <w:szCs w:val="24"/>
-        </w:rPr>
-        <w:t>，</w:t>
-      </w:r>
-      <w:r>
-        <w:rPr>
-          <w:rFonts w:ascii="微軟正黑體" w:eastAsia="微軟正黑體" w:hAnsi="微軟正黑體" w:cs="Arial Unicode MS"/>
-          <w:sz w:val="24"/>
-          <w:szCs w:val="24"/>
-        </w:rPr>
-        <w:t>k=1</w:t>
-      </w:r>
-      <w:r>
-        <w:rPr>
-          <w:rFonts w:ascii="微軟正黑體" w:eastAsia="微軟正黑體" w:hAnsi="微軟正黑體" w:cs="Arial Unicode MS"/>
-          <w:sz w:val="24"/>
-          <w:szCs w:val="24"/>
-        </w:rPr>
-        <w:t>時採用奇核對位元，</w:t>
-      </w:r>
-      <w:r>
-        <w:rPr>
-          <w:rFonts w:ascii="微軟正黑體" w:eastAsia="微軟正黑體" w:hAnsi="微軟正黑體" w:cs="Arial Unicode MS"/>
-          <w:sz w:val="24"/>
-          <w:szCs w:val="24"/>
-        </w:rPr>
-        <w:t>k=0</w:t>
-      </w:r>
-      <w:r>
-        <w:rPr>
-          <w:rFonts w:ascii="微軟正黑體" w:eastAsia="微軟正黑體" w:hAnsi="微軟正黑體" w:cs="Arial Unicode MS"/>
-          <w:sz w:val="24"/>
-          <w:szCs w:val="24"/>
-        </w:rPr>
-        <w:t>時採用偶核對位元，第二行有</w:t>
-      </w:r>
-      <w:r>
-        <w:rPr>
-          <w:rFonts w:ascii="微軟正黑體" w:eastAsia="微軟正黑體" w:hAnsi="微軟正黑體" w:cs="Arial Unicode MS"/>
-          <w:sz w:val="24"/>
-          <w:szCs w:val="24"/>
-        </w:rPr>
-        <w:t>n×(m+1)</w:t>
-      </w:r>
-      <w:r>
-        <w:rPr>
-          <w:rFonts w:ascii="微軟正黑體" w:eastAsia="微軟正黑體" w:hAnsi="微軟正黑體" w:cs="Arial Unicode MS"/>
-          <w:sz w:val="24"/>
-          <w:szCs w:val="24"/>
-        </w:rPr>
-        <w:t>個數字，而其中的數字必為</w:t>
-      </w:r>
-      <w:r>
-        <w:rPr>
-          <w:rFonts w:ascii="微軟正黑體" w:eastAsia="微軟正黑體" w:hAnsi="微軟正黑體" w:cs="Arial Unicode MS"/>
-          <w:sz w:val="24"/>
-          <w:szCs w:val="24"/>
-        </w:rPr>
-        <w:t>0</w:t>
-      </w:r>
-      <w:r>
-        <w:rPr>
-          <w:rFonts w:ascii="微軟正黑體" w:eastAsia="微軟正黑體" w:hAnsi="微軟正黑體" w:cs="Arial Unicode MS"/>
-          <w:sz w:val="24"/>
-          <w:szCs w:val="24"/>
-        </w:rPr>
-        <w:t>或</w:t>
-      </w:r>
-      <w:r>
-        <w:rPr>
-          <w:rFonts w:ascii="微軟正黑體" w:eastAsia="微軟正黑體" w:hAnsi="微軟正黑體" w:cs="Arial Unicode MS"/>
-          <w:sz w:val="24"/>
-          <w:szCs w:val="24"/>
-        </w:rPr>
-        <w:t>1</w:t>
-      </w:r>
-      <w:r>
-        <w:rPr>
-          <w:rFonts w:ascii="微軟正黑體" w:eastAsia="微軟正黑體" w:hAnsi="微軟正黑體" w:cs="Arial Unicode MS"/>
-          <w:sz w:val="24"/>
-          <w:szCs w:val="24"/>
-        </w:rPr>
-        <w:t>。</w:t>
+        <w:t>10000，k必為1或0，k=1時採用奇核對位元，k=0時採用偶核對位元，第二行有n×(m+1)個數字，而其中的數字必為0或1。</w:t>
       </w:r>
     </w:p>
     <w:p>
@@ -887,15 +319,7 @@
           <w:sz w:val="24"/>
           <w:szCs w:val="24"/>
         </w:rPr>
-        <w:t xml:space="preserve">　　輸出只有一行，共有</w:t>
-      </w:r>
-      <w:r>
-        <w:rPr>
-          <w:rFonts w:ascii="微軟正黑體" w:eastAsia="微軟正黑體" w:hAnsi="微軟正黑體" w:cs="Arial Unicode MS"/>
-          <w:sz w:val="24"/>
-          <w:szCs w:val="24"/>
-        </w:rPr>
-        <w:t>n</w:t>
+        <w:t xml:space="preserve">　　輸出只有一行，共有n</w:t>
       </w:r>
       <w:proofErr w:type="gramStart"/>
       <w:r>
@@ -913,45 +337,13 @@
           <w:sz w:val="24"/>
           <w:szCs w:val="24"/>
         </w:rPr>
-        <w:t>數字，且每一個數字必為</w:t>
-      </w:r>
-      <w:r>
-        <w:rPr>
-          <w:rFonts w:ascii="微軟正黑體" w:eastAsia="微軟正黑體" w:hAnsi="微軟正黑體" w:cs="Arial Unicode MS"/>
-          <w:sz w:val="24"/>
-          <w:szCs w:val="24"/>
-        </w:rPr>
-        <w:t>0</w:t>
-      </w:r>
-      <w:r>
-        <w:rPr>
-          <w:rFonts w:ascii="微軟正黑體" w:eastAsia="微軟正黑體" w:hAnsi="微軟正黑體" w:cs="Arial Unicode MS"/>
-          <w:sz w:val="24"/>
-          <w:szCs w:val="24"/>
-        </w:rPr>
-        <w:t>或</w:t>
-      </w:r>
-      <w:r>
-        <w:rPr>
-          <w:rFonts w:ascii="微軟正黑體" w:eastAsia="微軟正黑體" w:hAnsi="微軟正黑體" w:cs="Arial Unicode MS"/>
-          <w:sz w:val="24"/>
-          <w:szCs w:val="24"/>
-        </w:rPr>
-        <w:t>1</w:t>
-      </w:r>
-      <w:r>
-        <w:rPr>
-          <w:rFonts w:ascii="微軟正黑體" w:eastAsia="微軟正黑體" w:hAnsi="微軟正黑體" w:cs="Arial Unicode MS"/>
-          <w:sz w:val="24"/>
-          <w:szCs w:val="24"/>
-        </w:rPr>
-        <w:t>，其中不包含任何空白以及換行。</w:t>
+        <w:t>數字，且每一個數字必為0或1，其中不包含任何空白以及換行。</w:t>
       </w:r>
     </w:p>
     <w:p>
       <w:pPr>
         <w:rPr>
-          <w:rFonts w:ascii="微軟正黑體" w:eastAsia="微軟正黑體" w:hAnsi="微軟正黑體" w:hint="eastAsia"/>
+          <w:rFonts w:ascii="微軟正黑體" w:eastAsia="微軟正黑體" w:hAnsi="微軟正黑體"/>
           <w:sz w:val="24"/>
           <w:szCs w:val="24"/>
         </w:rPr>
@@ -1049,15 +441,7 @@
                 <w:sz w:val="24"/>
                 <w:szCs w:val="24"/>
               </w:rPr>
-              <w:t>輸入範例</w:t>
-            </w:r>
-            <w:r>
-              <w:rPr>
-                <w:rFonts w:ascii="微軟正黑體" w:eastAsia="微軟正黑體" w:hAnsi="微軟正黑體" w:cs="Arial Unicode MS"/>
-                <w:sz w:val="24"/>
-                <w:szCs w:val="24"/>
-              </w:rPr>
-              <w:t>1</w:t>
+              <w:t>輸入範例1</w:t>
             </w:r>
           </w:p>
           <w:p>
@@ -1138,15 +522,7 @@
                 <w:sz w:val="24"/>
                 <w:szCs w:val="24"/>
               </w:rPr>
-              <w:t>輸出範例</w:t>
-            </w:r>
-            <w:r>
-              <w:rPr>
-                <w:rFonts w:ascii="微軟正黑體" w:eastAsia="微軟正黑體" w:hAnsi="微軟正黑體" w:cs="Arial Unicode MS"/>
-                <w:sz w:val="24"/>
-                <w:szCs w:val="24"/>
-              </w:rPr>
-              <w:t>1</w:t>
+              <w:t>輸出範例1</w:t>
             </w:r>
           </w:p>
           <w:p>
@@ -1205,15 +581,7 @@
                 <w:sz w:val="24"/>
                 <w:szCs w:val="24"/>
               </w:rPr>
-              <w:t>輸入範例</w:t>
-            </w:r>
-            <w:r>
-              <w:rPr>
-                <w:rFonts w:ascii="微軟正黑體" w:eastAsia="微軟正黑體" w:hAnsi="微軟正黑體" w:cs="Arial Unicode MS"/>
-                <w:sz w:val="24"/>
-                <w:szCs w:val="24"/>
-              </w:rPr>
-              <w:t>2</w:t>
+              <w:t>輸入範例2</w:t>
             </w:r>
           </w:p>
           <w:p>
@@ -1280,15 +648,7 @@
                 <w:sz w:val="24"/>
                 <w:szCs w:val="24"/>
               </w:rPr>
-              <w:t>輸出範例</w:t>
-            </w:r>
-            <w:r>
-              <w:rPr>
-                <w:rFonts w:ascii="微軟正黑體" w:eastAsia="微軟正黑體" w:hAnsi="微軟正黑體" w:cs="Arial Unicode MS"/>
-                <w:sz w:val="24"/>
-                <w:szCs w:val="24"/>
-              </w:rPr>
-              <w:t>2</w:t>
+              <w:t>輸出範例2</w:t>
             </w:r>
           </w:p>
           <w:p>
@@ -1340,15 +700,7 @@
                 <w:sz w:val="24"/>
                 <w:szCs w:val="24"/>
               </w:rPr>
-              <w:t>輸入範例</w:t>
-            </w:r>
-            <w:r>
-              <w:rPr>
-                <w:rFonts w:ascii="微軟正黑體" w:eastAsia="微軟正黑體" w:hAnsi="微軟正黑體" w:cs="Arial Unicode MS"/>
-                <w:sz w:val="24"/>
-                <w:szCs w:val="24"/>
-              </w:rPr>
-              <w:t>3</w:t>
+              <w:t>輸入範例3</w:t>
             </w:r>
           </w:p>
           <w:p>
@@ -1417,15 +769,7 @@
                 <w:sz w:val="24"/>
                 <w:szCs w:val="24"/>
               </w:rPr>
-              <w:t>輸出範例</w:t>
-            </w:r>
-            <w:r>
-              <w:rPr>
-                <w:rFonts w:ascii="微軟正黑體" w:eastAsia="微軟正黑體" w:hAnsi="微軟正黑體" w:cs="Arial Unicode MS"/>
-                <w:sz w:val="24"/>
-                <w:szCs w:val="24"/>
-              </w:rPr>
-              <w:t>3</w:t>
+              <w:t>輸出範例3</w:t>
             </w:r>
           </w:p>
           <w:p>
@@ -1477,15 +821,7 @@
                 <w:sz w:val="24"/>
                 <w:szCs w:val="24"/>
               </w:rPr>
-              <w:t>輸入範例</w:t>
-            </w:r>
-            <w:r>
-              <w:rPr>
-                <w:rFonts w:ascii="微軟正黑體" w:eastAsia="微軟正黑體" w:hAnsi="微軟正黑體" w:cs="Arial Unicode MS"/>
-                <w:sz w:val="24"/>
-                <w:szCs w:val="24"/>
-              </w:rPr>
-              <w:t>4</w:t>
+              <w:t>輸入範例4</w:t>
             </w:r>
           </w:p>
           <w:p>
@@ -1554,15 +890,7 @@
                 <w:sz w:val="24"/>
                 <w:szCs w:val="24"/>
               </w:rPr>
-              <w:t>輸出範例</w:t>
-            </w:r>
-            <w:r>
-              <w:rPr>
-                <w:rFonts w:ascii="微軟正黑體" w:eastAsia="微軟正黑體" w:hAnsi="微軟正黑體" w:cs="Arial Unicode MS"/>
-                <w:sz w:val="24"/>
-                <w:szCs w:val="24"/>
-              </w:rPr>
-              <w:t>4</w:t>
+              <w:t>輸出範例4</w:t>
             </w:r>
           </w:p>
           <w:p>
@@ -1649,31 +977,7 @@
           <w:sz w:val="24"/>
           <w:szCs w:val="24"/>
         </w:rPr>
-        <w:t>範例測資</w:t>
-      </w:r>
-      <w:r>
-        <w:rPr>
-          <w:rFonts w:ascii="微軟正黑體" w:eastAsia="微軟正黑體" w:hAnsi="微軟正黑體" w:cs="Arial Unicode MS"/>
-          <w:sz w:val="24"/>
-          <w:szCs w:val="24"/>
-        </w:rPr>
-        <w:t>1</w:t>
-      </w:r>
-      <w:r>
-        <w:rPr>
-          <w:rFonts w:ascii="微軟正黑體" w:eastAsia="微軟正黑體" w:hAnsi="微軟正黑體" w:cs="Arial Unicode MS"/>
-          <w:sz w:val="24"/>
-          <w:szCs w:val="24"/>
-        </w:rPr>
-        <w:t>、</w:t>
-      </w:r>
-      <w:r>
-        <w:rPr>
-          <w:rFonts w:ascii="微軟正黑體" w:eastAsia="微軟正黑體" w:hAnsi="微軟正黑體" w:cs="Arial Unicode MS"/>
-          <w:sz w:val="24"/>
-          <w:szCs w:val="24"/>
-        </w:rPr>
-        <w:t>2</w:t>
+        <w:t>範例測資1、2</w:t>
       </w:r>
       <w:proofErr w:type="gramEnd"/>
       <w:r>
@@ -1717,79 +1021,7 @@
           <w:sz w:val="24"/>
           <w:szCs w:val="24"/>
         </w:rPr>
-        <w:t>3</w:t>
-      </w:r>
-      <w:r>
-        <w:rPr>
-          <w:rFonts w:ascii="微軟正黑體" w:eastAsia="微軟正黑體" w:hAnsi="微軟正黑體" w:cs="Arial Unicode MS"/>
-          <w:sz w:val="24"/>
-          <w:szCs w:val="24"/>
-        </w:rPr>
-        <w:t>中，「</w:t>
-      </w:r>
-      <w:r>
-        <w:rPr>
-          <w:rFonts w:ascii="微軟正黑體" w:eastAsia="微軟正黑體" w:hAnsi="微軟正黑體" w:cs="Arial Unicode MS"/>
-          <w:sz w:val="24"/>
-          <w:szCs w:val="24"/>
-        </w:rPr>
-        <w:t>1010</w:t>
-      </w:r>
-      <w:r>
-        <w:rPr>
-          <w:rFonts w:ascii="微軟正黑體" w:eastAsia="微軟正黑體" w:hAnsi="微軟正黑體" w:cs="Arial Unicode MS"/>
-          <w:sz w:val="24"/>
-          <w:szCs w:val="24"/>
-        </w:rPr>
-        <w:t>」的資料組為資料毀損的資料，輸出</w:t>
-      </w:r>
-      <w:r>
-        <w:rPr>
-          <w:rFonts w:ascii="微軟正黑體" w:eastAsia="微軟正黑體" w:hAnsi="微軟正黑體" w:cs="Arial Unicode MS"/>
-          <w:sz w:val="24"/>
-          <w:szCs w:val="24"/>
-        </w:rPr>
-        <w:t>1</w:t>
-      </w:r>
-      <w:r>
-        <w:rPr>
-          <w:rFonts w:ascii="微軟正黑體" w:eastAsia="微軟正黑體" w:hAnsi="微軟正黑體" w:cs="Arial Unicode MS"/>
-          <w:sz w:val="24"/>
-          <w:szCs w:val="24"/>
-        </w:rPr>
-        <w:t>，「</w:t>
-      </w:r>
-      <w:r>
-        <w:rPr>
-          <w:rFonts w:ascii="微軟正黑體" w:eastAsia="微軟正黑體" w:hAnsi="微軟正黑體" w:cs="Arial Unicode MS"/>
-          <w:sz w:val="24"/>
-          <w:szCs w:val="24"/>
-        </w:rPr>
-        <w:t>1011</w:t>
-      </w:r>
-      <w:r>
-        <w:rPr>
-          <w:rFonts w:ascii="微軟正黑體" w:eastAsia="微軟正黑體" w:hAnsi="微軟正黑體" w:cs="Arial Unicode MS"/>
-          <w:sz w:val="24"/>
-          <w:szCs w:val="24"/>
-        </w:rPr>
-        <w:t>」的資料組為驗證正確的資料，輸出</w:t>
-      </w:r>
-      <w:r>
-        <w:rPr>
-          <w:rFonts w:ascii="微軟正黑體" w:eastAsia="微軟正黑體" w:hAnsi="微軟正黑體" w:cs="Arial Unicode MS"/>
-          <w:sz w:val="24"/>
-          <w:szCs w:val="24"/>
-        </w:rPr>
-        <w:t>0</w:t>
-      </w:r>
-      <w:r>
-        <w:rPr>
-          <w:rFonts w:ascii="微軟正黑體" w:eastAsia="微軟正黑體" w:hAnsi="微軟正黑體" w:cs="Arial Unicode MS"/>
-          <w:sz w:val="24"/>
-          <w:szCs w:val="24"/>
-        </w:rPr>
-        <w:t>。</w:t>
+        <w:t>3中，「1010」的資料組為資料毀損的資料，輸出1，「1011」的資料組為驗證正確的資料，輸出0。</w:t>
       </w:r>
     </w:p>
     <w:p>
@@ -1824,95 +1056,7 @@
           <w:sz w:val="24"/>
           <w:szCs w:val="24"/>
         </w:rPr>
-        <w:t>4</w:t>
-      </w:r>
-      <w:r>
-        <w:rPr>
-          <w:rFonts w:ascii="微軟正黑體" w:eastAsia="微軟正黑體" w:hAnsi="微軟正黑體" w:cs="Arial Unicode MS"/>
-          <w:sz w:val="24"/>
-          <w:szCs w:val="24"/>
-        </w:rPr>
-        <w:t>中，「</w:t>
-      </w:r>
-      <w:r>
-        <w:rPr>
-          <w:rFonts w:ascii="微軟正黑體" w:eastAsia="微軟正黑體" w:hAnsi="微軟正黑體" w:cs="Arial Unicode MS"/>
-          <w:sz w:val="24"/>
-          <w:szCs w:val="24"/>
-        </w:rPr>
-        <w:t>1001010</w:t>
-      </w:r>
-      <w:r>
-        <w:rPr>
-          <w:rFonts w:ascii="微軟正黑體" w:eastAsia="微軟正黑體" w:hAnsi="微軟正黑體" w:cs="Arial Unicode MS"/>
-          <w:sz w:val="24"/>
-          <w:szCs w:val="24"/>
-        </w:rPr>
-        <w:t>」及「</w:t>
-      </w:r>
-      <w:r>
-        <w:rPr>
-          <w:rFonts w:ascii="微軟正黑體" w:eastAsia="微軟正黑體" w:hAnsi="微軟正黑體" w:cs="Arial Unicode MS"/>
-          <w:sz w:val="24"/>
-          <w:szCs w:val="24"/>
-        </w:rPr>
-        <w:t>1101101</w:t>
-      </w:r>
-      <w:r>
-        <w:rPr>
-          <w:rFonts w:ascii="微軟正黑體" w:eastAsia="微軟正黑體" w:hAnsi="微軟正黑體" w:cs="Arial Unicode MS"/>
-          <w:sz w:val="24"/>
-          <w:szCs w:val="24"/>
-        </w:rPr>
-        <w:t>」的資料組為資料毀損的資料，輸出</w:t>
-      </w:r>
-      <w:r>
-        <w:rPr>
-          <w:rFonts w:ascii="微軟正黑體" w:eastAsia="微軟正黑體" w:hAnsi="微軟正黑體" w:cs="Arial Unicode MS"/>
-          <w:sz w:val="24"/>
-          <w:szCs w:val="24"/>
-        </w:rPr>
-        <w:t>1</w:t>
-      </w:r>
-      <w:r>
-        <w:rPr>
-          <w:rFonts w:ascii="微軟正黑體" w:eastAsia="微軟正黑體" w:hAnsi="微軟正黑體" w:cs="Arial Unicode MS"/>
-          <w:sz w:val="24"/>
-          <w:szCs w:val="24"/>
-        </w:rPr>
-        <w:t>，「</w:t>
-      </w:r>
-      <w:r>
-        <w:rPr>
-          <w:rFonts w:ascii="微軟正黑體" w:eastAsia="微軟正黑體" w:hAnsi="微軟正黑體" w:cs="Arial Unicode MS"/>
-          <w:sz w:val="24"/>
-          <w:szCs w:val="24"/>
-        </w:rPr>
-        <w:t>1111110</w:t>
-      </w:r>
-      <w:r>
-        <w:rPr>
-          <w:rFonts w:ascii="微軟正黑體" w:eastAsia="微軟正黑體" w:hAnsi="微軟正黑體" w:cs="Arial Unicode MS"/>
-          <w:sz w:val="24"/>
-          <w:szCs w:val="24"/>
-        </w:rPr>
-        <w:t>」的資料組為驗證正確的資料，輸出</w:t>
-      </w:r>
-      <w:r>
-        <w:rPr>
-          <w:rFonts w:ascii="微軟正黑體" w:eastAsia="微軟正黑體" w:hAnsi="微軟正黑體" w:cs="Arial Unicode MS"/>
-          <w:sz w:val="24"/>
-          <w:szCs w:val="24"/>
-        </w:rPr>
-        <w:t>0</w:t>
-      </w:r>
-      <w:r>
-        <w:rPr>
-          <w:rFonts w:ascii="微軟正黑體" w:eastAsia="微軟正黑體" w:hAnsi="微軟正黑體" w:cs="Arial Unicode MS"/>
-          <w:sz w:val="24"/>
-          <w:szCs w:val="24"/>
-        </w:rPr>
-        <w:t>。</w:t>
+        <w:t>4中，「1001010」及「1101101」的資料組為資料毀損的資料，輸出1，「1111110」的資料組為驗證正確的資料，輸出0。</w:t>
       </w:r>
     </w:p>
     <w:p>
@@ -2134,23 +1278,7 @@
                 <w:sz w:val="24"/>
                 <w:szCs w:val="24"/>
               </w:rPr>
-              <w:t>Strictly (</w:t>
-            </w:r>
-            <w:r>
-              <w:rPr>
-                <w:rFonts w:ascii="微軟正黑體" w:eastAsia="微軟正黑體" w:hAnsi="微軟正黑體" w:cs="Arial Unicode MS"/>
-                <w:sz w:val="24"/>
-                <w:szCs w:val="24"/>
-              </w:rPr>
-              <w:t>嚴格比對</w:t>
-            </w:r>
-            <w:r>
-              <w:rPr>
-                <w:rFonts w:ascii="微軟正黑體" w:eastAsia="微軟正黑體" w:hAnsi="微軟正黑體" w:cs="Arial Unicode MS"/>
-                <w:sz w:val="24"/>
-                <w:szCs w:val="24"/>
-              </w:rPr>
-              <w:t>)</w:t>
+              <w:t>Strictly (嚴格比對)</w:t>
             </w:r>
           </w:p>
         </w:tc>
@@ -3063,483 +2191,12 @@
     <w:p>
       <w:pPr>
         <w:rPr>
-          <w:rFonts w:ascii="微軟正黑體" w:eastAsia="微軟正黑體" w:hAnsi="微軟正黑體"/>
-          <w:b/>
-          <w:sz w:val="24"/>
-          <w:szCs w:val="24"/>
-        </w:rPr>
-      </w:pPr>
-    </w:p>
-    <w:p>
-      <w:pPr>
-        <w:rPr>
           <w:rFonts w:ascii="微軟正黑體" w:eastAsia="微軟正黑體" w:hAnsi="微軟正黑體" w:hint="eastAsia"/>
           <w:b/>
           <w:sz w:val="24"/>
           <w:szCs w:val="24"/>
         </w:rPr>
       </w:pPr>
-      <w:r>
-        <w:rPr>
-          <w:rFonts w:ascii="微軟正黑體" w:eastAsia="微軟正黑體" w:hAnsi="微軟正黑體"/>
-          <w:b/>
-          <w:sz w:val="24"/>
-          <w:szCs w:val="24"/>
-        </w:rPr>
-        <w:br w:type="page"/>
-      </w:r>
-    </w:p>
-    <w:p>
-      <w:pPr>
-        <w:rPr>
-          <w:rFonts w:ascii="微軟正黑體" w:eastAsia="微軟正黑體" w:hAnsi="微軟正黑體"/>
-          <w:sz w:val="24"/>
-          <w:szCs w:val="24"/>
-          <w:lang w:val="en-US"/>
-        </w:rPr>
-      </w:pPr>
-      <w:r>
-        <w:rPr>
-          <w:rFonts w:ascii="微軟正黑體" w:eastAsia="微軟正黑體" w:hAnsi="微軟正黑體"/>
-          <w:sz w:val="24"/>
-          <w:szCs w:val="24"/>
-          <w:lang w:val="en-US"/>
-        </w:rPr>
-        <w:lastRenderedPageBreak/>
-        <w:t>example code:</w:t>
-      </w:r>
-    </w:p>
-    <w:p>
-      <w:pPr>
-        <w:rPr>
-          <w:rFonts w:ascii="微軟正黑體" w:eastAsia="微軟正黑體" w:hAnsi="微軟正黑體"/>
-          <w:sz w:val="24"/>
-          <w:szCs w:val="24"/>
-          <w:lang w:val="en-US"/>
-        </w:rPr>
-      </w:pPr>
-      <w:r>
-        <w:rPr>
-          <w:rFonts w:ascii="微軟正黑體" w:eastAsia="微軟正黑體" w:hAnsi="微軟正黑體"/>
-          <w:sz w:val="24"/>
-          <w:szCs w:val="24"/>
-          <w:lang w:val="en-US"/>
-        </w:rPr>
-        <w:t>#include &lt;stdio.h&gt;</w:t>
-      </w:r>
-    </w:p>
-    <w:p>
-      <w:pPr>
-        <w:rPr>
-          <w:rFonts w:ascii="微軟正黑體" w:eastAsia="微軟正黑體" w:hAnsi="微軟正黑體"/>
-          <w:sz w:val="24"/>
-          <w:szCs w:val="24"/>
-          <w:lang w:val="en-US"/>
-        </w:rPr>
-      </w:pPr>
-      <w:r>
-        <w:rPr>
-          <w:rFonts w:ascii="微軟正黑體" w:eastAsia="微軟正黑體" w:hAnsi="微軟正黑體"/>
-          <w:sz w:val="24"/>
-          <w:szCs w:val="24"/>
-          <w:lang w:val="en-US"/>
-        </w:rPr>
-        <w:t>#include &lt;stdlib.h&gt;</w:t>
-      </w:r>
-    </w:p>
-    <w:p>
-      <w:pPr>
-        <w:rPr>
-          <w:rFonts w:ascii="微軟正黑體" w:eastAsia="微軟正黑體" w:hAnsi="微軟正黑體"/>
-          <w:sz w:val="24"/>
-          <w:szCs w:val="24"/>
-          <w:lang w:val="en-US"/>
-        </w:rPr>
-      </w:pPr>
-      <w:r>
-        <w:rPr>
-          <w:rFonts w:ascii="微軟正黑體" w:eastAsia="微軟正黑體" w:hAnsi="微軟正黑體"/>
-          <w:sz w:val="24"/>
-          <w:szCs w:val="24"/>
-          <w:lang w:val="en-US"/>
-        </w:rPr>
-        <w:t>int n,m,k,counter;</w:t>
-      </w:r>
-    </w:p>
-    <w:p>
-      <w:pPr>
-        <w:rPr>
-          <w:rFonts w:ascii="微軟正黑體" w:eastAsia="微軟正黑體" w:hAnsi="微軟正黑體"/>
-          <w:sz w:val="24"/>
-          <w:szCs w:val="24"/>
-          <w:lang w:val="en-US"/>
-        </w:rPr>
-      </w:pPr>
-      <w:r>
-        <w:rPr>
-          <w:rFonts w:ascii="微軟正黑體" w:eastAsia="微軟正黑體" w:hAnsi="微軟正黑體"/>
-          <w:sz w:val="24"/>
-          <w:szCs w:val="24"/>
-          <w:lang w:val="en-US"/>
-        </w:rPr>
-        <w:t>char data[50005001],*pf=data,*pb=data;</w:t>
-      </w:r>
-    </w:p>
-    <w:p>
-      <w:pPr>
-        <w:rPr>
-          <w:rFonts w:ascii="微軟正黑體" w:eastAsia="微軟正黑體" w:hAnsi="微軟正黑體"/>
-          <w:sz w:val="24"/>
-          <w:szCs w:val="24"/>
-          <w:lang w:val="en-US"/>
-        </w:rPr>
-      </w:pPr>
-      <w:r>
-        <w:rPr>
-          <w:rFonts w:ascii="微軟正黑體" w:eastAsia="微軟正黑體" w:hAnsi="微軟正黑體"/>
-          <w:sz w:val="24"/>
-          <w:szCs w:val="24"/>
-          <w:lang w:val="en-US"/>
-        </w:rPr>
-        <w:t>int main()</w:t>
-      </w:r>
-    </w:p>
-    <w:p>
-      <w:pPr>
-        <w:rPr>
-          <w:rFonts w:ascii="微軟正黑體" w:eastAsia="微軟正黑體" w:hAnsi="微軟正黑體"/>
-          <w:sz w:val="24"/>
-          <w:szCs w:val="24"/>
-          <w:lang w:val="en-US"/>
-        </w:rPr>
-      </w:pPr>
-      <w:r>
-        <w:rPr>
-          <w:rFonts w:ascii="微軟正黑體" w:eastAsia="微軟正黑體" w:hAnsi="微軟正黑體"/>
-          <w:sz w:val="24"/>
-          <w:szCs w:val="24"/>
-          <w:lang w:val="en-US"/>
-        </w:rPr>
-        <w:t>{</w:t>
-      </w:r>
-    </w:p>
-    <w:p>
-      <w:pPr>
-        <w:rPr>
-          <w:rFonts w:ascii="微軟正黑體" w:eastAsia="微軟正黑體" w:hAnsi="微軟正黑體"/>
-          <w:sz w:val="24"/>
-          <w:szCs w:val="24"/>
-          <w:lang w:val="en-US"/>
-        </w:rPr>
-      </w:pPr>
-      <w:r>
-        <w:rPr>
-          <w:rFonts w:ascii="微軟正黑體" w:eastAsia="微軟正黑體" w:hAnsi="微軟正黑體"/>
-          <w:sz w:val="24"/>
-          <w:szCs w:val="24"/>
-          <w:lang w:val="en-US"/>
-        </w:rPr>
-        <w:t xml:space="preserve">    scanf("%d %d %d %s",&amp;n,&amp;m,&amp;k,data);</w:t>
-      </w:r>
-    </w:p>
-    <w:p>
-      <w:pPr>
-        <w:rPr>
-          <w:rFonts w:ascii="微軟正黑體" w:eastAsia="微軟正黑體" w:hAnsi="微軟正黑體"/>
-          <w:sz w:val="24"/>
-          <w:szCs w:val="24"/>
-          <w:lang w:val="en-US"/>
-        </w:rPr>
-      </w:pPr>
-      <w:r>
-        <w:rPr>
-          <w:rFonts w:ascii="微軟正黑體" w:eastAsia="微軟正黑體" w:hAnsi="微軟正黑體"/>
-          <w:sz w:val="24"/>
-          <w:szCs w:val="24"/>
-          <w:lang w:val="en-US"/>
-        </w:rPr>
-        <w:t xml:space="preserve">    m++;</w:t>
-      </w:r>
-    </w:p>
-    <w:p>
-      <w:pPr>
-        <w:rPr>
-          <w:rFonts w:ascii="微軟正黑體" w:eastAsia="微軟正黑體" w:hAnsi="微軟正黑體"/>
-          <w:sz w:val="24"/>
-          <w:szCs w:val="24"/>
-          <w:lang w:val="en-US"/>
-        </w:rPr>
-      </w:pPr>
-      <w:r>
-        <w:rPr>
-          <w:rFonts w:ascii="微軟正黑體" w:eastAsia="微軟正黑體" w:hAnsi="微軟正黑體"/>
-          <w:sz w:val="24"/>
-          <w:szCs w:val="24"/>
-          <w:lang w:val="en-US"/>
-        </w:rPr>
-        <w:t xml:space="preserve">    for(int i=0 ; i&lt;n ; i++){</w:t>
-      </w:r>
-    </w:p>
-    <w:p>
-      <w:pPr>
-        <w:rPr>
-          <w:rFonts w:ascii="微軟正黑體" w:eastAsia="微軟正黑體" w:hAnsi="微軟正黑體"/>
-          <w:sz w:val="24"/>
-          <w:szCs w:val="24"/>
-          <w:lang w:val="en-US"/>
-        </w:rPr>
-      </w:pPr>
-      <w:r>
-        <w:rPr>
-          <w:rFonts w:ascii="微軟正黑體" w:eastAsia="微軟正黑體" w:hAnsi="微軟正黑體"/>
-          <w:sz w:val="24"/>
-          <w:szCs w:val="24"/>
-          <w:lang w:val="en-US"/>
-        </w:rPr>
-        <w:t xml:space="preserve">        counter=0;</w:t>
-      </w:r>
-    </w:p>
-    <w:p>
-      <w:pPr>
-        <w:rPr>
-          <w:rFonts w:ascii="微軟正黑體" w:eastAsia="微軟正黑體" w:hAnsi="微軟正黑體"/>
-          <w:sz w:val="24"/>
-          <w:szCs w:val="24"/>
-          <w:lang w:val="en-US"/>
-        </w:rPr>
-      </w:pPr>
-      <w:r>
-        <w:rPr>
-          <w:rFonts w:ascii="微軟正黑體" w:eastAsia="微軟正黑體" w:hAnsi="微軟正黑體"/>
-          <w:sz w:val="24"/>
-          <w:szCs w:val="24"/>
-          <w:lang w:val="en-US"/>
-        </w:rPr>
-        <w:t xml:space="preserve">        for(int j=0 ; j&lt;m ; j++){</w:t>
-      </w:r>
-    </w:p>
-    <w:p>
-      <w:pPr>
-        <w:rPr>
-          <w:rFonts w:ascii="微軟正黑體" w:eastAsia="微軟正黑體" w:hAnsi="微軟正黑體"/>
-          <w:sz w:val="24"/>
-          <w:szCs w:val="24"/>
-          <w:lang w:val="en-US"/>
-        </w:rPr>
-      </w:pPr>
-      <w:r>
-        <w:rPr>
-          <w:rFonts w:ascii="微軟正黑體" w:eastAsia="微軟正黑體" w:hAnsi="微軟正黑體"/>
-          <w:sz w:val="24"/>
-          <w:szCs w:val="24"/>
-          <w:lang w:val="en-US"/>
-        </w:rPr>
-        <w:t xml:space="preserve">            if(*pb-'0') counter++;</w:t>
-      </w:r>
-    </w:p>
-    <w:p>
-      <w:pPr>
-        <w:rPr>
-          <w:rFonts w:ascii="微軟正黑體" w:eastAsia="微軟正黑體" w:hAnsi="微軟正黑體"/>
-          <w:sz w:val="24"/>
-          <w:szCs w:val="24"/>
-          <w:lang w:val="en-US"/>
-        </w:rPr>
-      </w:pPr>
-      <w:r>
-        <w:rPr>
-          <w:rFonts w:ascii="微軟正黑體" w:eastAsia="微軟正黑體" w:hAnsi="微軟正黑體"/>
-          <w:sz w:val="24"/>
-          <w:szCs w:val="24"/>
-          <w:lang w:val="en-US"/>
-        </w:rPr>
-        <w:t xml:space="preserve">            pb++;</w:t>
-      </w:r>
-    </w:p>
-    <w:p>
-      <w:pPr>
-        <w:rPr>
-          <w:rFonts w:ascii="微軟正黑體" w:eastAsia="微軟正黑體" w:hAnsi="微軟正黑體"/>
-          <w:sz w:val="24"/>
-          <w:szCs w:val="24"/>
-          <w:lang w:val="en-US"/>
-        </w:rPr>
-      </w:pPr>
-      <w:r>
-        <w:rPr>
-          <w:rFonts w:ascii="微軟正黑體" w:eastAsia="微軟正黑體" w:hAnsi="微軟正黑體"/>
-          <w:sz w:val="24"/>
-          <w:szCs w:val="24"/>
-          <w:lang w:val="en-US"/>
-        </w:rPr>
-        <w:t xml:space="preserve">        }</w:t>
-      </w:r>
-    </w:p>
-    <w:p>
-      <w:pPr>
-        <w:rPr>
-          <w:rFonts w:ascii="微軟正黑體" w:eastAsia="微軟正黑體" w:hAnsi="微軟正黑體"/>
-          <w:sz w:val="24"/>
-          <w:szCs w:val="24"/>
-          <w:lang w:val="en-US"/>
-        </w:rPr>
-      </w:pPr>
-      <w:r>
-        <w:rPr>
-          <w:rFonts w:ascii="微軟正黑體" w:eastAsia="微軟正黑體" w:hAnsi="微軟正黑體"/>
-          <w:sz w:val="24"/>
-          <w:szCs w:val="24"/>
-          <w:lang w:val="en-US"/>
-        </w:rPr>
-        <w:t xml:space="preserve">        if(counter%2==k) *pf='0';</w:t>
-      </w:r>
-    </w:p>
-    <w:p>
-      <w:pPr>
-        <w:rPr>
-          <w:rFonts w:ascii="微軟正黑體" w:eastAsia="微軟正黑體" w:hAnsi="微軟正黑體"/>
-          <w:sz w:val="24"/>
-          <w:szCs w:val="24"/>
-          <w:lang w:val="en-US"/>
-        </w:rPr>
-      </w:pPr>
-      <w:r>
-        <w:rPr>
-          <w:rFonts w:ascii="微軟正黑體" w:eastAsia="微軟正黑體" w:hAnsi="微軟正黑體"/>
-          <w:sz w:val="24"/>
-          <w:szCs w:val="24"/>
-          <w:lang w:val="en-US"/>
-        </w:rPr>
-        <w:t xml:space="preserve">        else *pf='1';</w:t>
-      </w:r>
-    </w:p>
-    <w:p>
-      <w:pPr>
-        <w:rPr>
-          <w:rFonts w:ascii="微軟正黑體" w:eastAsia="微軟正黑體" w:hAnsi="微軟正黑體"/>
-          <w:sz w:val="24"/>
-          <w:szCs w:val="24"/>
-          <w:lang w:val="en-US"/>
-        </w:rPr>
-      </w:pPr>
-      <w:r>
-        <w:rPr>
-          <w:rFonts w:ascii="微軟正黑體" w:eastAsia="微軟正黑體" w:hAnsi="微軟正黑體"/>
-          <w:sz w:val="24"/>
-          <w:szCs w:val="24"/>
-          <w:lang w:val="en-US"/>
-        </w:rPr>
-        <w:t xml:space="preserve">        pf++;</w:t>
-      </w:r>
-    </w:p>
-    <w:p>
-      <w:pPr>
-        <w:rPr>
-          <w:rFonts w:ascii="微軟正黑體" w:eastAsia="微軟正黑體" w:hAnsi="微軟正黑體"/>
-          <w:sz w:val="24"/>
-          <w:szCs w:val="24"/>
-          <w:lang w:val="en-US"/>
-        </w:rPr>
-      </w:pPr>
-      <w:r>
-        <w:rPr>
-          <w:rFonts w:ascii="微軟正黑體" w:eastAsia="微軟正黑體" w:hAnsi="微軟正黑體"/>
-          <w:sz w:val="24"/>
-          <w:szCs w:val="24"/>
-          <w:lang w:val="en-US"/>
-        </w:rPr>
-        <w:t xml:space="preserve">    }</w:t>
-      </w:r>
-    </w:p>
-    <w:p>
-      <w:pPr>
-        <w:rPr>
-          <w:rFonts w:ascii="微軟正黑體" w:eastAsia="微軟正黑體" w:hAnsi="微軟正黑體"/>
-          <w:sz w:val="24"/>
-          <w:szCs w:val="24"/>
-          <w:lang w:val="en-US"/>
-        </w:rPr>
-      </w:pPr>
-      <w:r>
-        <w:rPr>
-          <w:rFonts w:ascii="微軟正黑體" w:eastAsia="微軟正黑體" w:hAnsi="微軟正黑體"/>
-          <w:sz w:val="24"/>
-          <w:szCs w:val="24"/>
-          <w:lang w:val="en-US"/>
-        </w:rPr>
-        <w:t xml:space="preserve">    *pf='\0';</w:t>
-      </w:r>
-    </w:p>
-    <w:p>
-      <w:pPr>
-        <w:rPr>
-          <w:rFonts w:ascii="微軟正黑體" w:eastAsia="微軟正黑體" w:hAnsi="微軟正黑體"/>
-          <w:sz w:val="24"/>
-          <w:szCs w:val="24"/>
-          <w:lang w:val="en-US"/>
-        </w:rPr>
-      </w:pPr>
-      <w:r>
-        <w:rPr>
-          <w:rFonts w:ascii="微軟正黑體" w:eastAsia="微軟正黑體" w:hAnsi="微軟正黑體"/>
-          <w:sz w:val="24"/>
-          <w:szCs w:val="24"/>
-          <w:lang w:val="en-US"/>
-        </w:rPr>
-        <w:t xml:space="preserve">    printf("%s",data</w:t>
-      </w:r>
-      <w:r>
-        <w:rPr>
-          <w:rFonts w:ascii="微軟正黑體" w:eastAsia="微軟正黑體" w:hAnsi="微軟正黑體"/>
-          <w:sz w:val="24"/>
-          <w:szCs w:val="24"/>
-          <w:lang w:val="en-US"/>
-        </w:rPr>
-        <w:t>);</w:t>
-      </w:r>
-    </w:p>
-    <w:p>
-      <w:pPr>
-        <w:rPr>
-          <w:rFonts w:ascii="微軟正黑體" w:eastAsia="微軟正黑體" w:hAnsi="微軟正黑體"/>
-          <w:sz w:val="24"/>
-          <w:szCs w:val="24"/>
-        </w:rPr>
-      </w:pPr>
-      <w:r>
-        <w:rPr>
-          <w:rFonts w:ascii="微軟正黑體" w:eastAsia="微軟正黑體" w:hAnsi="微軟正黑體"/>
-          <w:sz w:val="24"/>
-          <w:szCs w:val="24"/>
-          <w:lang w:val="en-US"/>
-        </w:rPr>
-        <w:t xml:space="preserve">    </w:t>
-      </w:r>
-      <w:r>
-        <w:rPr>
-          <w:rFonts w:ascii="微軟正黑體" w:eastAsia="微軟正黑體" w:hAnsi="微軟正黑體"/>
-          <w:sz w:val="24"/>
-          <w:szCs w:val="24"/>
-        </w:rPr>
-        <w:t>return 0;</w:t>
-      </w:r>
-    </w:p>
-    <w:p>
-      <w:pPr>
-        <w:rPr>
-          <w:rFonts w:ascii="微軟正黑體" w:eastAsia="微軟正黑體" w:hAnsi="微軟正黑體"/>
-          <w:sz w:val="24"/>
-          <w:szCs w:val="24"/>
-        </w:rPr>
-      </w:pPr>
-      <w:r>
-        <w:rPr>
-          <w:rFonts w:ascii="微軟正黑體" w:eastAsia="微軟正黑體" w:hAnsi="微軟正黑體"/>
-          <w:sz w:val="24"/>
-          <w:szCs w:val="24"/>
-        </w:rPr>
-        <w:t>}</w:t>
-      </w:r>
     </w:p>
     <w:sectPr>
       <w:pgSz w:w="11909" w:h="16834"/>

</xml_diff>

<commit_message>
change name and fixed the description
</commit_message>
<xml_diff>
--- a/資料驗證/資料驗證.docx
+++ b/資料驗證/資料驗證.docx
@@ -155,25 +155,7 @@
           <w:sz w:val="24"/>
           <w:szCs w:val="24"/>
         </w:rPr>
-        <w:t xml:space="preserve">　　今天給定n組m位元加1位同位位元資料，在k=1時採用奇核對位元，k=0時採用</w:t>
-      </w:r>
-      <w:proofErr w:type="gramStart"/>
-      <w:r>
-        <w:rPr>
-          <w:rFonts w:ascii="微軟正黑體" w:eastAsia="微軟正黑體" w:hAnsi="微軟正黑體" w:cs="Arial Unicode MS"/>
-          <w:sz w:val="24"/>
-          <w:szCs w:val="24"/>
-        </w:rPr>
-        <w:t>偶</w:t>
-      </w:r>
-      <w:proofErr w:type="gramEnd"/>
-      <w:r>
-        <w:rPr>
-          <w:rFonts w:ascii="微軟正黑體" w:eastAsia="微軟正黑體" w:hAnsi="微軟正黑體" w:cs="Arial Unicode MS"/>
-          <w:sz w:val="24"/>
-          <w:szCs w:val="24"/>
-        </w:rPr>
-        <w:t>核對位元，請對驗證正確的資料組輸出0，資料毀損的資料組輸出1，其中不含任何空白以及換行。</w:t>
+        <w:t xml:space="preserve">　　今天給定n組m位元加1位同位位元資料，在k=1時採用奇核對位元，k=0時採用偶核對位元，請對驗證正確的資料組輸出0，資料毀損的資料組輸出1，其中不含任何空白以及換行。</w:t>
       </w:r>
     </w:p>
     <w:p>
@@ -190,25 +172,7 @@
           <w:sz w:val="24"/>
           <w:szCs w:val="24"/>
         </w:rPr>
-        <w:t xml:space="preserve">　　請依據以上規則，</w:t>
-      </w:r>
-      <w:proofErr w:type="gramStart"/>
-      <w:r>
-        <w:rPr>
-          <w:rFonts w:ascii="微軟正黑體" w:eastAsia="微軟正黑體" w:hAnsi="微軟正黑體" w:cs="Arial Unicode MS" w:hint="eastAsia"/>
-          <w:sz w:val="24"/>
-          <w:szCs w:val="24"/>
-        </w:rPr>
-        <w:t>幫放山雞</w:t>
-      </w:r>
-      <w:proofErr w:type="gramEnd"/>
-      <w:r>
-        <w:rPr>
-          <w:rFonts w:ascii="微軟正黑體" w:eastAsia="微軟正黑體" w:hAnsi="微軟正黑體" w:cs="Arial Unicode MS" w:hint="eastAsia"/>
-          <w:sz w:val="24"/>
-          <w:szCs w:val="24"/>
-        </w:rPr>
-        <w:t>作出一套能驗證資料的程式。</w:t>
+        <w:t xml:space="preserve">　　請依據以上規則，幫放山雞作出一套能驗證資料的程式。</w:t>
       </w:r>
     </w:p>
     <w:p>
@@ -378,25 +342,7 @@
           <w:sz w:val="24"/>
           <w:szCs w:val="24"/>
         </w:rPr>
-        <w:t xml:space="preserve">　　輸出只有一行，共有n</w:t>
-      </w:r>
-      <w:proofErr w:type="gramStart"/>
-      <w:r>
-        <w:rPr>
-          <w:rFonts w:ascii="微軟正黑體" w:eastAsia="微軟正黑體" w:hAnsi="微軟正黑體" w:cs="Arial Unicode MS"/>
-          <w:sz w:val="24"/>
-          <w:szCs w:val="24"/>
-        </w:rPr>
-        <w:t>個</w:t>
-      </w:r>
-      <w:proofErr w:type="gramEnd"/>
-      <w:r>
-        <w:rPr>
-          <w:rFonts w:ascii="微軟正黑體" w:eastAsia="微軟正黑體" w:hAnsi="微軟正黑體" w:cs="Arial Unicode MS"/>
-          <w:sz w:val="24"/>
-          <w:szCs w:val="24"/>
-        </w:rPr>
-        <w:t>數字，且每一個數字必為0或1，其中不包含任何空白以及換行。</w:t>
+        <w:t xml:space="preserve">　　輸出只有一行，共有n個數字，且每一個數字必為0或1，其中不包含任何空白以及換行。</w:t>
       </w:r>
     </w:p>
     <w:p>
@@ -1027,25 +973,7 @@
           <w:sz w:val="24"/>
           <w:szCs w:val="24"/>
         </w:rPr>
-        <w:t xml:space="preserve">　　</w:t>
-      </w:r>
-      <w:proofErr w:type="gramStart"/>
-      <w:r>
-        <w:rPr>
-          <w:rFonts w:ascii="微軟正黑體" w:eastAsia="微軟正黑體" w:hAnsi="微軟正黑體" w:cs="Arial Unicode MS"/>
-          <w:sz w:val="24"/>
-          <w:szCs w:val="24"/>
-        </w:rPr>
-        <w:t>範例測資1、2</w:t>
-      </w:r>
-      <w:proofErr w:type="gramEnd"/>
-      <w:r>
-        <w:rPr>
-          <w:rFonts w:ascii="微軟正黑體" w:eastAsia="微軟正黑體" w:hAnsi="微軟正黑體" w:cs="Arial Unicode MS"/>
-          <w:sz w:val="24"/>
-          <w:szCs w:val="24"/>
-        </w:rPr>
-        <w:t>請見題目敘述。</w:t>
+        <w:t xml:space="preserve">　　範例測資1、2請見題目敘述。</w:t>
       </w:r>
     </w:p>
     <w:p>
@@ -1062,25 +990,7 @@
           <w:sz w:val="24"/>
           <w:szCs w:val="24"/>
         </w:rPr>
-        <w:t xml:space="preserve">　　</w:t>
-      </w:r>
-      <w:proofErr w:type="gramStart"/>
-      <w:r>
-        <w:rPr>
-          <w:rFonts w:ascii="微軟正黑體" w:eastAsia="微軟正黑體" w:hAnsi="微軟正黑體" w:cs="Arial Unicode MS"/>
-          <w:sz w:val="24"/>
-          <w:szCs w:val="24"/>
-        </w:rPr>
-        <w:t>範例測資</w:t>
-      </w:r>
-      <w:proofErr w:type="gramEnd"/>
-      <w:r>
-        <w:rPr>
-          <w:rFonts w:ascii="微軟正黑體" w:eastAsia="微軟正黑體" w:hAnsi="微軟正黑體" w:cs="Arial Unicode MS"/>
-          <w:sz w:val="24"/>
-          <w:szCs w:val="24"/>
-        </w:rPr>
-        <w:t>3中，「1010」的資料組為資料毀損的資料，輸出1，「1011」的資料組為驗證正確的資料，輸出0。</w:t>
+        <w:t xml:space="preserve">　　範例測資3中，「1010」的資料組為資料毀損的資料，輸出1，「1011」的資料組為驗證正確的資料，輸出0。</w:t>
       </w:r>
     </w:p>
     <w:p>
@@ -1097,52 +1007,25 @@
           <w:sz w:val="24"/>
           <w:szCs w:val="24"/>
         </w:rPr>
-        <w:t xml:space="preserve">　　</w:t>
-      </w:r>
-      <w:proofErr w:type="gramStart"/>
-      <w:r>
-        <w:rPr>
-          <w:rFonts w:ascii="微軟正黑體" w:eastAsia="微軟正黑體" w:hAnsi="微軟正黑體" w:cs="Arial Unicode MS"/>
-          <w:sz w:val="24"/>
-          <w:szCs w:val="24"/>
-        </w:rPr>
-        <w:t>範例測資</w:t>
-      </w:r>
-      <w:proofErr w:type="gramEnd"/>
-      <w:r>
-        <w:rPr>
-          <w:rFonts w:ascii="微軟正黑體" w:eastAsia="微軟正黑體" w:hAnsi="微軟正黑體" w:cs="Arial Unicode MS"/>
-          <w:sz w:val="24"/>
-          <w:szCs w:val="24"/>
-        </w:rPr>
-        <w:t>4中，「1001010」及「1101101」的資料組為資料毀損的資料，輸出1，「1111110」的資料組為驗證正確的資料，輸出0。</w:t>
+        <w:t xml:space="preserve">　　範例測資4中，「1001010」及「1101101」的資料組為資料毀損的資料，輸出1，「1111110」的資料組為驗證正確的資料，輸出0。</w:t>
       </w:r>
     </w:p>
     <w:p>
       <w:pPr>
         <w:rPr>
+          <w:rFonts w:ascii="微軟正黑體" w:eastAsia="微軟正黑體" w:hAnsi="微軟正黑體" w:hint="eastAsia"/>
+          <w:sz w:val="24"/>
+          <w:szCs w:val="24"/>
+        </w:rPr>
+      </w:pPr>
+      <w:r>
+        <w:rPr>
           <w:rFonts w:ascii="微軟正黑體" w:eastAsia="微軟正黑體" w:hAnsi="微軟正黑體"/>
           <w:sz w:val="24"/>
           <w:szCs w:val="24"/>
         </w:rPr>
-      </w:pPr>
-      <w:r>
-        <w:rPr>
-          <w:rFonts w:ascii="微軟正黑體" w:eastAsia="微軟正黑體" w:hAnsi="微軟正黑體"/>
-          <w:sz w:val="24"/>
-          <w:szCs w:val="24"/>
-        </w:rPr>
         <w:br w:type="page"/>
       </w:r>
-    </w:p>
-    <w:p>
-      <w:pPr>
-        <w:rPr>
-          <w:rFonts w:ascii="微軟正黑體" w:eastAsia="微軟正黑體" w:hAnsi="微軟正黑體"/>
-          <w:sz w:val="24"/>
-          <w:szCs w:val="24"/>
-        </w:rPr>
-      </w:pPr>
     </w:p>
     <w:p>
       <w:pPr>
@@ -1160,6 +1043,7 @@
           <w:sz w:val="32"/>
           <w:szCs w:val="32"/>
         </w:rPr>
+        <w:lastRenderedPageBreak/>
         <w:t>配分</w:t>
       </w:r>
     </w:p>

</xml_diff>